<commit_message>
Adding subroutine inclusion. Stylistic changes to documentation. Addinf Pdf version of documentation.
</commit_message>
<xml_diff>
--- a/colorcode.docx
+++ b/colorcode.docx
@@ -50,7 +50,14 @@
                 <w:sz w:val="32"/>
                 <w:szCs w:val="32"/>
               </w:rPr>
-              <w:t>colorcode</w:t>
+              <w:t>ColorC</w:t>
+            </w:r>
+            <w:r>
+              <w:rPr>
+                <w:sz w:val="32"/>
+                <w:szCs w:val="32"/>
+              </w:rPr>
+              <w:t>ode</w:t>
             </w:r>
             <w:proofErr w:type="spellEnd"/>
           </w:p>
@@ -222,6 +229,8 @@
           <w:rFonts w:hint="eastAsia"/>
         </w:rPr>
       </w:pPr>
+      <w:bookmarkStart w:id="0" w:name="_GoBack"/>
+      <w:bookmarkEnd w:id="0"/>
     </w:p>
     <w:p>
       <w:pPr>
@@ -1030,10 +1039,7 @@
               </w:rPr>
             </w:pPr>
             <w:r>
-              <w:t>STATISTICS</w:t>
-            </w:r>
-            <w:r>
-              <w:t>=</w:t>
+              <w:t>STATISTICS=</w:t>
             </w:r>
             <w:proofErr w:type="spellStart"/>
             <w:r>
@@ -1047,6 +1053,9 @@
           <w:p>
             <w:pPr>
               <w:pStyle w:val="TableContents"/>
+              <w:rPr>
+                <w:rFonts w:hint="eastAsia"/>
+              </w:rPr>
             </w:pPr>
             <w:r>
               <w:rPr>
@@ -1076,6 +1085,9 @@
           <w:p>
             <w:pPr>
               <w:pStyle w:val="TableContents"/>
+              <w:rPr>
+                <w:rFonts w:hint="eastAsia"/>
+              </w:rPr>
             </w:pPr>
             <w:r>
               <w:t xml:space="preserve">List of summary statistics for each column to be included at the bottom of the table. The summary statistics can be ‘mean’ (average of </w:t>
@@ -1118,6 +1130,9 @@
           <w:p>
             <w:pPr>
               <w:pStyle w:val="TableContents"/>
+              <w:rPr>
+                <w:rFonts w:hint="eastAsia"/>
+              </w:rPr>
             </w:pPr>
             <w:r>
               <w:rPr>
@@ -1160,6 +1175,7 @@
             <w:pPr>
               <w:pStyle w:val="TableContents"/>
               <w:rPr>
+                <w:rFonts w:hint="eastAsia"/>
                 <w:i/>
               </w:rPr>
             </w:pPr>
@@ -1432,8 +1448,6 @@
           <w:rFonts w:hint="eastAsia"/>
         </w:rPr>
       </w:pPr>
-      <w:bookmarkStart w:id="0" w:name="_GoBack"/>
-      <w:bookmarkEnd w:id="0"/>
     </w:p>
     <w:p>
       <w:pPr>
@@ -1712,6 +1726,9 @@
     <w:p>
       <w:pPr>
         <w:pStyle w:val="NoSpacing"/>
+        <w:rPr>
+          <w:rFonts w:hint="eastAsia"/>
+        </w:rPr>
       </w:pPr>
       <w:r>
         <w:t>For large tables it is better to execute this procedure in command line, since having the table open causes the color-coding to be slow in Eviews.</w:t>
@@ -1720,6 +1737,9 @@
     <w:p>
       <w:pPr>
         <w:pStyle w:val="NoSpacing"/>
+        <w:rPr>
+          <w:rFonts w:hint="eastAsia"/>
+        </w:rPr>
       </w:pPr>
     </w:p>
     <w:p>

</xml_diff>

<commit_message>
Adding add-in package file. Minor other changes
</commit_message>
<xml_diff>
--- a/colorcode.docx
+++ b/colorcode.docx
@@ -158,8 +158,13 @@
         </w:rPr>
         <w:t xml:space="preserve"> </w:t>
       </w:r>
-      <w:r>
-        <w:t>sets colors of cells in table according to values in the cells relative to the distribution of values.</w:t>
+      <w:bookmarkStart w:id="0" w:name="_GoBack"/>
+      <w:r>
+        <w:t>sets colors of cells in table according to values in the cells relative to the distribution of values</w:t>
+      </w:r>
+      <w:bookmarkEnd w:id="0"/>
+      <w:r>
+        <w:t>.</w:t>
       </w:r>
     </w:p>
     <w:p>
@@ -229,8 +234,6 @@
           <w:rFonts w:hint="eastAsia"/>
         </w:rPr>
       </w:pPr>
-      <w:bookmarkStart w:id="0" w:name="_GoBack"/>
-      <w:bookmarkEnd w:id="0"/>
     </w:p>
     <w:p>
       <w:pPr>

</xml_diff>